<commit_message>
running code sets, compare to solution code for testing, blinking status
</commit_message>
<xml_diff>
--- a/To do for fellow project bugSlayer.docx
+++ b/To do for fellow project bugSlayer.docx
@@ -23,6 +23,21 @@
     <w:p/>
     <w:p>
       <w:r>
+        <w:t>Find an assertion library!!!! So you don’t have to write your own</w:t>
+      </w:r>
+      <w:r>
+        <w:t>…</w:t>
+      </w:r>
+    </w:p>
+    <w:p>
+      <w:r>
+        <w:t>Consider looking node.js assert</w:t>
+      </w:r>
+    </w:p>
+    <w:p/>
+    <w:p/>
+    <w:p>
+      <w:r>
         <w:t>TO DO FOR YOUR PROJECT:</w:t>
       </w:r>
     </w:p>
@@ -51,6 +66,55 @@
     </w:p>
     <w:p/>
     <w:p/>
+    <w:p/>
+    <w:p>
+      <w:r>
+        <w:t>Save your info in github repos… and then have your project just load those files up</w:t>
+      </w:r>
+    </w:p>
+    <w:p>
+      <w:r>
+        <w:t>(use the “raw” link on github, and just turn it all into a string)</w:t>
+      </w:r>
+    </w:p>
+    <w:p/>
+    <w:p>
+      <w:r>
+        <w:t>use babel to parse code… get data structure..</w:t>
+      </w:r>
+      <w:r>
+        <w:t xml:space="preserve"> </w:t>
+      </w:r>
+      <w:r>
+        <w:t>AST</w:t>
+      </w:r>
+    </w:p>
+    <w:p>
+      <w:r>
+        <w:t xml:space="preserve">run babel as code.. </w:t>
+      </w:r>
+    </w:p>
+    <w:p/>
+    <w:p>
+      <w:r>
+        <w:t>use babel to make sure they are returning NOT a string literal… test things like the function must actually return a function. (curried function)</w:t>
+      </w:r>
+    </w:p>
+    <w:p>
+      <w:r>
+        <w:t>there’s a tool that visualizes the AST</w:t>
+      </w:r>
+      <w:r>
+        <w:t>.. (abstract syntax tree… )</w:t>
+      </w:r>
+      <w:r>
+        <w:t xml:space="preserve"> </w:t>
+      </w:r>
+      <w:r>
+        <w:t>https://astexplorer.net/</w:t>
+      </w:r>
+    </w:p>
+    <w:p/>
     <w:p>
       <w:r>
         <w:t>---</w:t>
@@ -66,7 +130,79 @@
     <w:p/>
     <w:p>
       <w:r>
-        <w:t xml:space="preserve">Just make a white box … styling… so that part of the code they cant change… </w:t>
+        <w:t>Just make a white box … styling… so that part of the code they cant change…</w:t>
+      </w:r>
+    </w:p>
+    <w:p/>
+    <w:p/>
+    <w:p/>
+    <w:p/>
+    <w:p/>
+    <w:p/>
+    <w:p>
+      <w:r>
+        <w:t>NOTES:</w:t>
+      </w:r>
+    </w:p>
+    <w:p>
+      <w:r>
+        <w:t>Docker…  remember there are IMAGES (the permanent stuff..) and the CONTAINERS (which are just instances of images, where you do whatever you want but whatever happens is evanescent)</w:t>
+      </w:r>
+    </w:p>
+    <w:p/>
+    <w:p>
+      <w:r>
+        <w:t>The principle file by which you build your container:</w:t>
+      </w:r>
+    </w:p>
+    <w:p>
+      <w:r>
+        <w:t xml:space="preserve">There are 2 files in compilebox in your fellowship directory… </w:t>
+      </w:r>
+      <w:r>
+        <w:t>dockerfile, and updateDocker.sh… (which actually runs the build command, taking in stuff from dockerfile)</w:t>
+      </w:r>
+    </w:p>
+    <w:p/>
+    <w:p>
+      <w:r>
+        <w:t>.. those are the 2 files you edit…</w:t>
+      </w:r>
+      <w:r>
+        <w:t xml:space="preserve"> just remember if you change the image name (e.g., virtual machine, or </w:t>
+      </w:r>
+      <w:r>
+        <w:t>bug_slayer_docker_img</w:t>
+      </w:r>
+      <w:r>
+        <w:t xml:space="preserve">.. or whatever).. make sure you are pointing to that image name in your </w:t>
+      </w:r>
+      <w:r>
+        <w:t xml:space="preserve">api/compile.js </w:t>
+      </w:r>
+      <w:r>
+        <w:t xml:space="preserve">bug slayer  </w:t>
+      </w:r>
+      <w:r>
+        <w:t xml:space="preserve"> </w:t>
+      </w:r>
+      <w:r>
+        <w:t>(</w:t>
+      </w:r>
+      <w:r>
+        <w:t xml:space="preserve">the variable: </w:t>
+      </w:r>
+      <w:r>
+        <w:t>vm_name</w:t>
+      </w:r>
+      <w:r>
+        <w:t>)</w:t>
+      </w:r>
+    </w:p>
+    <w:p/>
+    <w:p>
+      <w:r>
+        <w:t>Also keep in mind the API folder has its own app.js and express server which you can run.. but no need to actually use it (in fact I would recommend getting rid of those things you don’t need)</w:t>
       </w:r>
       <w:bookmarkStart w:id="0" w:name="_GoBack"/>
       <w:bookmarkEnd w:id="0"/>

</xml_diff>